<commit_message>
Metida la documentación de google docs
</commit_message>
<xml_diff>
--- a/documentacion/actas_reunion/Acta de Reunión_140425.docx
+++ b/documentacion/actas_reunion/Acta de Reunión_140425.docx
@@ -1128,7 +1128,20 @@
       <w:r>
         <w:t>Subida de ficheros EMT asociados a exploraciones de pacientes</w:t>
       </w:r>
+    </w:p>
+    <w:p>
+      <w:pPr>
+        <w:pStyle w:val="Prrafodelista"/>
+        <w:numPr>
+          <w:ilvl w:val="0"/>
+          <w:numId w:val="2"/>
+        </w:numPr>
+        <w:jc w:val="both"/>
+      </w:pPr>
       <w:bookmarkStart w:id="0" w:name="_GoBack"/>
+      <w:r>
+        <w:t>Se considera la posibilidad de rescindir el contrato con Jaime Marinas debido a la nula aportación y compromiso con el equipo. Se decide de enviar un email al responsable del proyecto, Andrés Castillo, para ver las opciones que tiene el equipo de desarrollo para poder tomar una decisión.</w:t>
+      </w:r>
       <w:bookmarkEnd w:id="0"/>
     </w:p>
     <w:sectPr>

</xml_diff>